<commit_message>
fix #149 and other updates to motion to continue
</commit_message>
<xml_diff>
--- a/docassemble/MOHUDEvictionProject/data/templates/motion_to_continue.docx
+++ b/docassemble/MOHUDEvictionProject/data/templates/motion_to_continue.docx
@@ -523,7 +523,19 @@
         <w:rPr>
           <w:rFonts w:ascii="Garamond" w:hAnsi="Garamond"/>
         </w:rPr>
-        <w:t>{{p include_docx_template('include_signature.docx') }}</w:t>
+        <w:t>{{p include_docx_template('include_signature.docx'</w:t>
+      </w:r>
+      <w:r>
+        <w:rPr>
+          <w:rFonts w:ascii="Garamond" w:hAnsi="Garamond"/>
+        </w:rPr>
+        <w:t>, certificate_of_service_type="short"</w:t>
+      </w:r>
+      <w:r>
+        <w:rPr>
+          <w:rFonts w:ascii="Garamond" w:hAnsi="Garamond"/>
+        </w:rPr>
+        <w:t>) }}</w:t>
       </w:r>
     </w:p>
     <w:p>
@@ -2960,6 +2972,7 @@
     <w:lsdException w:name="HTML Sample" w:semiHidden="1" w:unhideWhenUsed="1"/>
     <w:lsdException w:name="HTML Typewriter" w:semiHidden="1" w:unhideWhenUsed="1"/>
     <w:lsdException w:name="HTML Variable" w:semiHidden="1" w:unhideWhenUsed="1"/>
+    <w:lsdException w:name="Normal Table" w:semiHidden="1" w:unhideWhenUsed="1"/>
     <w:lsdException w:name="annotation subject" w:semiHidden="1" w:unhideWhenUsed="1"/>
     <w:lsdException w:name="No List" w:semiHidden="1" w:unhideWhenUsed="1"/>
     <w:lsdException w:name="Outline List 1" w:semiHidden="1" w:unhideWhenUsed="1"/>
@@ -3006,8 +3019,10 @@
     <w:lsdException w:name="Table Subtle 2" w:semiHidden="1" w:unhideWhenUsed="1"/>
     <w:lsdException w:name="Table Web 1" w:semiHidden="1" w:unhideWhenUsed="1"/>
     <w:lsdException w:name="Table Web 2" w:semiHidden="1" w:unhideWhenUsed="1"/>
+    <w:lsdException w:name="Table Web 3" w:semiHidden="1" w:unhideWhenUsed="1"/>
     <w:lsdException w:name="Balloon Text" w:semiHidden="1" w:unhideWhenUsed="1"/>
     <w:lsdException w:name="Table Grid" w:uiPriority="59"/>
+    <w:lsdException w:name="Table Theme" w:semiHidden="1" w:unhideWhenUsed="1"/>
     <w:lsdException w:name="Placeholder Text" w:semiHidden="1"/>
     <w:lsdException w:name="No Spacing" w:uiPriority="1" w:qFormat="1"/>
     <w:lsdException w:name="Light Shading" w:uiPriority="60"/>

</xml_diff>

<commit_message>
trying to fix problem with documents
</commit_message>
<xml_diff>
--- a/docassemble/MOHUDEvictionProject/data/templates/motion_to_continue.docx
+++ b/docassemble/MOHUDEvictionProject/data/templates/motion_to_continue.docx
@@ -235,8 +235,12 @@
       </w:r>
     </w:p>
     <w:sectPr>
-      <w:headerReference w:type="default" r:id="rId8"/>
-      <w:footerReference w:type="default" r:id="rId9"/>
+      <w:headerReference w:type="even" r:id="rId8"/>
+      <w:headerReference w:type="default" r:id="rId9"/>
+      <w:footerReference w:type="even" r:id="rId10"/>
+      <w:footerReference w:type="default" r:id="rId11"/>
+      <w:headerReference w:type="first" r:id="rId12"/>
+      <w:footerReference w:type="first" r:id="rId13"/>
       <w:pgSz w:w="12240" w:h="15840"/>
       <w:pgMar w:top="1440" w:right="1800" w:bottom="1440" w:left="1800" w:header="850" w:footer="994" w:gutter="0"/>
       <w:cols w:space="425"/>
@@ -274,10 +278,12 @@
     <w:pPr>
       <w:pStyle w:val="Footer"/>
     </w:pPr>
-    <w:r>
-      <w:t>{% if person_answering == "attorney" and representation_type == "ghostwriting" %}Prepared with assistance of counsel{% endif %}</w:t>
-    </w:r>
   </w:p>
+</w:ftr>
+</file>
+
+<file path=word/footer2.xml><?xml version="1.0" encoding="utf-8"?>
+<w:ftr xmlns:wpc="http://schemas.microsoft.com/office/word/2010/wordprocessingCanvas" xmlns:cx="http://schemas.microsoft.com/office/drawing/2014/chartex" xmlns:cx1="http://schemas.microsoft.com/office/drawing/2015/9/8/chartex" xmlns:cx2="http://schemas.microsoft.com/office/drawing/2015/10/21/chartex" xmlns:cx3="http://schemas.microsoft.com/office/drawing/2016/5/9/chartex" xmlns:cx4="http://schemas.microsoft.com/office/drawing/2016/5/10/chartex" xmlns:cx5="http://schemas.microsoft.com/office/drawing/2016/5/11/chartex" xmlns:cx6="http://schemas.microsoft.com/office/drawing/2016/5/12/chartex" xmlns:cx7="http://schemas.microsoft.com/office/drawing/2016/5/13/chartex" xmlns:cx8="http://schemas.microsoft.com/office/drawing/2016/5/14/chartex" xmlns:mc="http://schemas.openxmlformats.org/markup-compatibility/2006" xmlns:aink="http://schemas.microsoft.com/office/drawing/2016/ink" xmlns:am3d="http://schemas.microsoft.com/office/drawing/2017/model3d" xmlns:o="urn:schemas-microsoft-com:office:office" xmlns:oel="http://schemas.microsoft.com/office/2019/extlst" xmlns:r="http://schemas.openxmlformats.org/officeDocument/2006/relationships" xmlns:m="http://schemas.openxmlformats.org/officeDocument/2006/math" xmlns:v="urn:schemas-microsoft-com:vml" xmlns:wp14="http://schemas.microsoft.com/office/word/2010/wordprocessingDrawing" xmlns:wp="http://schemas.openxmlformats.org/drawingml/2006/wordprocessingDrawing" xmlns:w10="urn:schemas-microsoft-com:office:word" xmlns:w="http://schemas.openxmlformats.org/wordprocessingml/2006/main" xmlns:w14="http://schemas.microsoft.com/office/word/2010/wordml" xmlns:w15="http://schemas.microsoft.com/office/word/2012/wordml" xmlns:w16cex="http://schemas.microsoft.com/office/word/2018/wordml/cex" xmlns:w16cid="http://schemas.microsoft.com/office/word/2016/wordml/cid" xmlns:w16="http://schemas.microsoft.com/office/word/2018/wordml" xmlns:w16sdtdh="http://schemas.microsoft.com/office/word/2020/wordml/sdtdatahash" xmlns:w16se="http://schemas.microsoft.com/office/word/2015/wordml/symex" xmlns:wpg="http://schemas.microsoft.com/office/word/2010/wordprocessingGroup" xmlns:wpi="http://schemas.microsoft.com/office/word/2010/wordprocessingInk" xmlns:wne="http://schemas.microsoft.com/office/word/2006/wordml" xmlns:wps="http://schemas.microsoft.com/office/word/2010/wordprocessingShape" mc:Ignorable="w14 w15 w16se w16cid w16 w16cex w16sdtdh wp14">
   <w:p>
     <w:pPr>
       <w:pStyle w:val="Header"/>
@@ -411,6 +417,16 @@
 </w:ftr>
 </file>
 
+<file path=word/footer3.xml><?xml version="1.0" encoding="utf-8"?>
+<w:ftr xmlns:wpc="http://schemas.microsoft.com/office/word/2010/wordprocessingCanvas" xmlns:cx="http://schemas.microsoft.com/office/drawing/2014/chartex" xmlns:cx1="http://schemas.microsoft.com/office/drawing/2015/9/8/chartex" xmlns:cx2="http://schemas.microsoft.com/office/drawing/2015/10/21/chartex" xmlns:cx3="http://schemas.microsoft.com/office/drawing/2016/5/9/chartex" xmlns:cx4="http://schemas.microsoft.com/office/drawing/2016/5/10/chartex" xmlns:cx5="http://schemas.microsoft.com/office/drawing/2016/5/11/chartex" xmlns:cx6="http://schemas.microsoft.com/office/drawing/2016/5/12/chartex" xmlns:cx7="http://schemas.microsoft.com/office/drawing/2016/5/13/chartex" xmlns:cx8="http://schemas.microsoft.com/office/drawing/2016/5/14/chartex" xmlns:mc="http://schemas.openxmlformats.org/markup-compatibility/2006" xmlns:aink="http://schemas.microsoft.com/office/drawing/2016/ink" xmlns:am3d="http://schemas.microsoft.com/office/drawing/2017/model3d" xmlns:o="urn:schemas-microsoft-com:office:office" xmlns:oel="http://schemas.microsoft.com/office/2019/extlst" xmlns:r="http://schemas.openxmlformats.org/officeDocument/2006/relationships" xmlns:m="http://schemas.openxmlformats.org/officeDocument/2006/math" xmlns:v="urn:schemas-microsoft-com:vml" xmlns:wp14="http://schemas.microsoft.com/office/word/2010/wordprocessingDrawing" xmlns:wp="http://schemas.openxmlformats.org/drawingml/2006/wordprocessingDrawing" xmlns:w10="urn:schemas-microsoft-com:office:word" xmlns:w="http://schemas.openxmlformats.org/wordprocessingml/2006/main" xmlns:w14="http://schemas.microsoft.com/office/word/2010/wordml" xmlns:w15="http://schemas.microsoft.com/office/word/2012/wordml" xmlns:w16cex="http://schemas.microsoft.com/office/word/2018/wordml/cex" xmlns:w16cid="http://schemas.microsoft.com/office/word/2016/wordml/cid" xmlns:w16="http://schemas.microsoft.com/office/word/2018/wordml" xmlns:w16sdtdh="http://schemas.microsoft.com/office/word/2020/wordml/sdtdatahash" xmlns:w16se="http://schemas.microsoft.com/office/word/2015/wordml/symex" xmlns:wpg="http://schemas.microsoft.com/office/word/2010/wordprocessingGroup" xmlns:wpi="http://schemas.microsoft.com/office/word/2010/wordprocessingInk" xmlns:wne="http://schemas.microsoft.com/office/word/2006/wordml" xmlns:wps="http://schemas.microsoft.com/office/word/2010/wordprocessingShape" mc:Ignorable="w14 w15 w16se w16cid w16 w16cex w16sdtdh wp14">
+  <w:p>
+    <w:pPr>
+      <w:pStyle w:val="Footer"/>
+    </w:pPr>
+  </w:p>
+</w:ftr>
+</file>
+
 <file path=word/footnotes.xml><?xml version="1.0" encoding="utf-8"?>
 <w:footnotes xmlns:wpc="http://schemas.microsoft.com/office/word/2010/wordprocessingCanvas" xmlns:cx="http://schemas.microsoft.com/office/drawing/2014/chartex" xmlns:cx1="http://schemas.microsoft.com/office/drawing/2015/9/8/chartex" xmlns:cx2="http://schemas.microsoft.com/office/drawing/2015/10/21/chartex" xmlns:cx3="http://schemas.microsoft.com/office/drawing/2016/5/9/chartex" xmlns:cx4="http://schemas.microsoft.com/office/drawing/2016/5/10/chartex" xmlns:cx5="http://schemas.microsoft.com/office/drawing/2016/5/11/chartex" xmlns:cx6="http://schemas.microsoft.com/office/drawing/2016/5/12/chartex" xmlns:cx7="http://schemas.microsoft.com/office/drawing/2016/5/13/chartex" xmlns:cx8="http://schemas.microsoft.com/office/drawing/2016/5/14/chartex" xmlns:mc="http://schemas.openxmlformats.org/markup-compatibility/2006" xmlns:aink="http://schemas.microsoft.com/office/drawing/2016/ink" xmlns:am3d="http://schemas.microsoft.com/office/drawing/2017/model3d" xmlns:o="urn:schemas-microsoft-com:office:office" xmlns:oel="http://schemas.microsoft.com/office/2019/extlst" xmlns:r="http://schemas.openxmlformats.org/officeDocument/2006/relationships" xmlns:m="http://schemas.openxmlformats.org/officeDocument/2006/math" xmlns:v="urn:schemas-microsoft-com:vml" xmlns:wp14="http://schemas.microsoft.com/office/word/2010/wordprocessingDrawing" xmlns:wp="http://schemas.openxmlformats.org/drawingml/2006/wordprocessingDrawing" xmlns:w10="urn:schemas-microsoft-com:office:word" xmlns:w="http://schemas.openxmlformats.org/wordprocessingml/2006/main" xmlns:w14="http://schemas.microsoft.com/office/word/2010/wordml" xmlns:w15="http://schemas.microsoft.com/office/word/2012/wordml" xmlns:w16cex="http://schemas.microsoft.com/office/word/2018/wordml/cex" xmlns:w16cid="http://schemas.microsoft.com/office/word/2016/wordml/cid" xmlns:w16="http://schemas.microsoft.com/office/word/2018/wordml" xmlns:w16sdtdh="http://schemas.microsoft.com/office/word/2020/wordml/sdtdatahash" xmlns:w16se="http://schemas.microsoft.com/office/word/2015/wordml/symex" xmlns:wpg="http://schemas.microsoft.com/office/word/2010/wordprocessingGroup" xmlns:wpi="http://schemas.microsoft.com/office/word/2010/wordprocessingInk" xmlns:wne="http://schemas.microsoft.com/office/word/2006/wordml" xmlns:wps="http://schemas.microsoft.com/office/word/2010/wordprocessingShape" mc:Ignorable="w14 w15 w16se w16cid w16 w16cex w16sdtdh wp14">
   <w:footnote w:type="separator" w:id="-1">
@@ -434,6 +450,16 @@
 </file>
 
 <file path=word/header1.xml><?xml version="1.0" encoding="utf-8"?>
+<w:hdr xmlns:wpc="http://schemas.microsoft.com/office/word/2010/wordprocessingCanvas" xmlns:cx="http://schemas.microsoft.com/office/drawing/2014/chartex" xmlns:cx1="http://schemas.microsoft.com/office/drawing/2015/9/8/chartex" xmlns:cx2="http://schemas.microsoft.com/office/drawing/2015/10/21/chartex" xmlns:cx3="http://schemas.microsoft.com/office/drawing/2016/5/9/chartex" xmlns:cx4="http://schemas.microsoft.com/office/drawing/2016/5/10/chartex" xmlns:cx5="http://schemas.microsoft.com/office/drawing/2016/5/11/chartex" xmlns:cx6="http://schemas.microsoft.com/office/drawing/2016/5/12/chartex" xmlns:cx7="http://schemas.microsoft.com/office/drawing/2016/5/13/chartex" xmlns:cx8="http://schemas.microsoft.com/office/drawing/2016/5/14/chartex" xmlns:mc="http://schemas.openxmlformats.org/markup-compatibility/2006" xmlns:aink="http://schemas.microsoft.com/office/drawing/2016/ink" xmlns:am3d="http://schemas.microsoft.com/office/drawing/2017/model3d" xmlns:o="urn:schemas-microsoft-com:office:office" xmlns:oel="http://schemas.microsoft.com/office/2019/extlst" xmlns:r="http://schemas.openxmlformats.org/officeDocument/2006/relationships" xmlns:m="http://schemas.openxmlformats.org/officeDocument/2006/math" xmlns:v="urn:schemas-microsoft-com:vml" xmlns:wp14="http://schemas.microsoft.com/office/word/2010/wordprocessingDrawing" xmlns:wp="http://schemas.openxmlformats.org/drawingml/2006/wordprocessingDrawing" xmlns:w10="urn:schemas-microsoft-com:office:word" xmlns:w="http://schemas.openxmlformats.org/wordprocessingml/2006/main" xmlns:w14="http://schemas.microsoft.com/office/word/2010/wordml" xmlns:w15="http://schemas.microsoft.com/office/word/2012/wordml" xmlns:w16cex="http://schemas.microsoft.com/office/word/2018/wordml/cex" xmlns:w16cid="http://schemas.microsoft.com/office/word/2016/wordml/cid" xmlns:w16="http://schemas.microsoft.com/office/word/2018/wordml" xmlns:w16sdtdh="http://schemas.microsoft.com/office/word/2020/wordml/sdtdatahash" xmlns:w16se="http://schemas.microsoft.com/office/word/2015/wordml/symex" xmlns:wpg="http://schemas.microsoft.com/office/word/2010/wordprocessingGroup" xmlns:wpi="http://schemas.microsoft.com/office/word/2010/wordprocessingInk" xmlns:wne="http://schemas.microsoft.com/office/word/2006/wordml" xmlns:wps="http://schemas.microsoft.com/office/word/2010/wordprocessingShape" mc:Ignorable="w14 w15 w16se w16cid w16 w16cex w16sdtdh wp14">
+  <w:p>
+    <w:pPr>
+      <w:pStyle w:val="Header"/>
+    </w:pPr>
+  </w:p>
+</w:hdr>
+</file>
+
+<file path=word/header2.xml><?xml version="1.0" encoding="utf-8"?>
 <w:hdr xmlns:wpc="http://schemas.microsoft.com/office/word/2010/wordprocessingCanvas" xmlns:cx="http://schemas.microsoft.com/office/drawing/2014/chartex" xmlns:cx1="http://schemas.microsoft.com/office/drawing/2015/9/8/chartex" xmlns:cx2="http://schemas.microsoft.com/office/drawing/2015/10/21/chartex" xmlns:cx3="http://schemas.microsoft.com/office/drawing/2016/5/9/chartex" xmlns:cx4="http://schemas.microsoft.com/office/drawing/2016/5/10/chartex" xmlns:cx5="http://schemas.microsoft.com/office/drawing/2016/5/11/chartex" xmlns:cx6="http://schemas.microsoft.com/office/drawing/2016/5/12/chartex" xmlns:cx7="http://schemas.microsoft.com/office/drawing/2016/5/13/chartex" xmlns:cx8="http://schemas.microsoft.com/office/drawing/2016/5/14/chartex" xmlns:mc="http://schemas.openxmlformats.org/markup-compatibility/2006" xmlns:aink="http://schemas.microsoft.com/office/drawing/2016/ink" xmlns:am3d="http://schemas.microsoft.com/office/drawing/2017/model3d" xmlns:o="urn:schemas-microsoft-com:office:office" xmlns:oel="http://schemas.microsoft.com/office/2019/extlst" xmlns:r="http://schemas.openxmlformats.org/officeDocument/2006/relationships" xmlns:m="http://schemas.openxmlformats.org/officeDocument/2006/math" xmlns:v="urn:schemas-microsoft-com:vml" xmlns:wp14="http://schemas.microsoft.com/office/word/2010/wordprocessingDrawing" xmlns:wp="http://schemas.openxmlformats.org/drawingml/2006/wordprocessingDrawing" xmlns:w10="urn:schemas-microsoft-com:office:word" xmlns:w="http://schemas.openxmlformats.org/wordprocessingml/2006/main" xmlns:w14="http://schemas.microsoft.com/office/word/2010/wordml" xmlns:w15="http://schemas.microsoft.com/office/word/2012/wordml" xmlns:w16cex="http://schemas.microsoft.com/office/word/2018/wordml/cex" xmlns:w16cid="http://schemas.microsoft.com/office/word/2016/wordml/cid" xmlns:w16="http://schemas.microsoft.com/office/word/2018/wordml" xmlns:w16sdtdh="http://schemas.microsoft.com/office/word/2020/wordml/sdtdatahash" xmlns:w16se="http://schemas.microsoft.com/office/word/2015/wordml/symex" xmlns:wpg="http://schemas.microsoft.com/office/word/2010/wordprocessingGroup" xmlns:wpi="http://schemas.microsoft.com/office/word/2010/wordprocessingInk" xmlns:wne="http://schemas.microsoft.com/office/word/2006/wordml" xmlns:wps="http://schemas.microsoft.com/office/word/2010/wordprocessingShape" mc:Ignorable="w14 w15 w16se w16cid w16 w16cex w16sdtdh wp14">
   <w:p>
     <w:pPr>
@@ -496,6 +522,16 @@
         </wp:anchor>
       </w:drawing>
     </w:r>
+  </w:p>
+</w:hdr>
+</file>
+
+<file path=word/header3.xml><?xml version="1.0" encoding="utf-8"?>
+<w:hdr xmlns:wpc="http://schemas.microsoft.com/office/word/2010/wordprocessingCanvas" xmlns:cx="http://schemas.microsoft.com/office/drawing/2014/chartex" xmlns:cx1="http://schemas.microsoft.com/office/drawing/2015/9/8/chartex" xmlns:cx2="http://schemas.microsoft.com/office/drawing/2015/10/21/chartex" xmlns:cx3="http://schemas.microsoft.com/office/drawing/2016/5/9/chartex" xmlns:cx4="http://schemas.microsoft.com/office/drawing/2016/5/10/chartex" xmlns:cx5="http://schemas.microsoft.com/office/drawing/2016/5/11/chartex" xmlns:cx6="http://schemas.microsoft.com/office/drawing/2016/5/12/chartex" xmlns:cx7="http://schemas.microsoft.com/office/drawing/2016/5/13/chartex" xmlns:cx8="http://schemas.microsoft.com/office/drawing/2016/5/14/chartex" xmlns:mc="http://schemas.openxmlformats.org/markup-compatibility/2006" xmlns:aink="http://schemas.microsoft.com/office/drawing/2016/ink" xmlns:am3d="http://schemas.microsoft.com/office/drawing/2017/model3d" xmlns:o="urn:schemas-microsoft-com:office:office" xmlns:oel="http://schemas.microsoft.com/office/2019/extlst" xmlns:r="http://schemas.openxmlformats.org/officeDocument/2006/relationships" xmlns:m="http://schemas.openxmlformats.org/officeDocument/2006/math" xmlns:v="urn:schemas-microsoft-com:vml" xmlns:wp14="http://schemas.microsoft.com/office/word/2010/wordprocessingDrawing" xmlns:wp="http://schemas.openxmlformats.org/drawingml/2006/wordprocessingDrawing" xmlns:w10="urn:schemas-microsoft-com:office:word" xmlns:w="http://schemas.openxmlformats.org/wordprocessingml/2006/main" xmlns:w14="http://schemas.microsoft.com/office/word/2010/wordml" xmlns:w15="http://schemas.microsoft.com/office/word/2012/wordml" xmlns:w16cex="http://schemas.microsoft.com/office/word/2018/wordml/cex" xmlns:w16cid="http://schemas.microsoft.com/office/word/2016/wordml/cid" xmlns:w16="http://schemas.microsoft.com/office/word/2018/wordml" xmlns:w16sdtdh="http://schemas.microsoft.com/office/word/2020/wordml/sdtdatahash" xmlns:w16se="http://schemas.microsoft.com/office/word/2015/wordml/symex" xmlns:wpg="http://schemas.microsoft.com/office/word/2010/wordprocessingGroup" xmlns:wpi="http://schemas.microsoft.com/office/word/2010/wordprocessingInk" xmlns:wne="http://schemas.microsoft.com/office/word/2006/wordml" xmlns:wps="http://schemas.microsoft.com/office/word/2010/wordprocessingShape" mc:Ignorable="w14 w15 w16se w16cid w16 w16cex w16sdtdh wp14">
+  <w:p>
+    <w:pPr>
+      <w:pStyle w:val="Header"/>
+    </w:pPr>
   </w:p>
 </w:hdr>
 </file>

</xml_diff>

<commit_message>
Fix syntax issue in docx
</commit_message>
<xml_diff>
--- a/docassemble/MOHUDEvictionProject/data/templates/motion_to_continue.docx
+++ b/docassemble/MOHUDEvictionProject/data/templates/motion_to_continue.docx
@@ -1,6 +1,6 @@
 
 <file path=word/document.xml><?xml version="1.0" encoding="utf-8"?>
-<w:document xmlns:wpc="http://schemas.microsoft.com/office/word/2010/wordprocessingCanvas" xmlns:cx="http://schemas.microsoft.com/office/drawing/2014/chartex" xmlns:cx1="http://schemas.microsoft.com/office/drawing/2015/9/8/chartex" xmlns:cx2="http://schemas.microsoft.com/office/drawing/2015/10/21/chartex" xmlns:cx3="http://schemas.microsoft.com/office/drawing/2016/5/9/chartex" xmlns:cx4="http://schemas.microsoft.com/office/drawing/2016/5/10/chartex" xmlns:cx5="http://schemas.microsoft.com/office/drawing/2016/5/11/chartex" xmlns:cx6="http://schemas.microsoft.com/office/drawing/2016/5/12/chartex" xmlns:cx7="http://schemas.microsoft.com/office/drawing/2016/5/13/chartex" xmlns:cx8="http://schemas.microsoft.com/office/drawing/2016/5/14/chartex" xmlns:mc="http://schemas.openxmlformats.org/markup-compatibility/2006" xmlns:aink="http://schemas.microsoft.com/office/drawing/2016/ink" xmlns:am3d="http://schemas.microsoft.com/office/drawing/2017/model3d" xmlns:o="urn:schemas-microsoft-com:office:office" xmlns:oel="http://schemas.microsoft.com/office/2019/extlst" xmlns:r="http://schemas.openxmlformats.org/officeDocument/2006/relationships" xmlns:m="http://schemas.openxmlformats.org/officeDocument/2006/math" xmlns:v="urn:schemas-microsoft-com:vml" xmlns:wp14="http://schemas.microsoft.com/office/word/2010/wordprocessingDrawing" xmlns:wp="http://schemas.openxmlformats.org/drawingml/2006/wordprocessingDrawing" xmlns:w10="urn:schemas-microsoft-com:office:word" xmlns:w="http://schemas.openxmlformats.org/wordprocessingml/2006/main" xmlns:w14="http://schemas.microsoft.com/office/word/2010/wordml" xmlns:w15="http://schemas.microsoft.com/office/word/2012/wordml" xmlns:w16cex="http://schemas.microsoft.com/office/word/2018/wordml/cex" xmlns:w16cid="http://schemas.microsoft.com/office/word/2016/wordml/cid" xmlns:w16="http://schemas.microsoft.com/office/word/2018/wordml" xmlns:w16sdtdh="http://schemas.microsoft.com/office/word/2020/wordml/sdtdatahash" xmlns:w16se="http://schemas.microsoft.com/office/word/2015/wordml/symex" xmlns:wpg="http://schemas.microsoft.com/office/word/2010/wordprocessingGroup" xmlns:wpi="http://schemas.microsoft.com/office/word/2010/wordprocessingInk" xmlns:wne="http://schemas.microsoft.com/office/word/2006/wordml" xmlns:wps="http://schemas.microsoft.com/office/word/2010/wordprocessingShape" mc:Ignorable="w14 w15 w16se w16cid w16 w16cex w16sdtdh wp14">
+<w:document xmlns:wpc="http://schemas.microsoft.com/office/word/2010/wordprocessingCanvas" xmlns:cx="http://schemas.microsoft.com/office/drawing/2014/chartex" xmlns:cx1="http://schemas.microsoft.com/office/drawing/2015/9/8/chartex" xmlns:cx2="http://schemas.microsoft.com/office/drawing/2015/10/21/chartex" xmlns:cx3="http://schemas.microsoft.com/office/drawing/2016/5/9/chartex" xmlns:cx4="http://schemas.microsoft.com/office/drawing/2016/5/10/chartex" xmlns:cx5="http://schemas.microsoft.com/office/drawing/2016/5/11/chartex" xmlns:cx6="http://schemas.microsoft.com/office/drawing/2016/5/12/chartex" xmlns:cx7="http://schemas.microsoft.com/office/drawing/2016/5/13/chartex" xmlns:cx8="http://schemas.microsoft.com/office/drawing/2016/5/14/chartex" xmlns:mc="http://schemas.openxmlformats.org/markup-compatibility/2006" xmlns:aink="http://schemas.microsoft.com/office/drawing/2016/ink" xmlns:am3d="http://schemas.microsoft.com/office/drawing/2017/model3d" xmlns:o="urn:schemas-microsoft-com:office:office" xmlns:r="http://schemas.openxmlformats.org/officeDocument/2006/relationships" xmlns:m="http://schemas.openxmlformats.org/officeDocument/2006/math" xmlns:v="urn:schemas-microsoft-com:vml" xmlns:wp14="http://schemas.microsoft.com/office/word/2010/wordprocessingDrawing" xmlns:wp="http://schemas.openxmlformats.org/drawingml/2006/wordprocessingDrawing" xmlns:w10="urn:schemas-microsoft-com:office:word" xmlns:w="http://schemas.openxmlformats.org/wordprocessingml/2006/main" xmlns:w14="http://schemas.microsoft.com/office/word/2010/wordml" xmlns:w15="http://schemas.microsoft.com/office/word/2012/wordml" xmlns:w16cid="http://schemas.microsoft.com/office/word/2016/wordml/cid" xmlns:w16se="http://schemas.microsoft.com/office/word/2015/wordml/symex" xmlns:wpg="http://schemas.microsoft.com/office/word/2010/wordprocessingGroup" xmlns:wpi="http://schemas.microsoft.com/office/word/2010/wordprocessingInk" xmlns:wne="http://schemas.microsoft.com/office/word/2006/wordml" xmlns:wps="http://schemas.microsoft.com/office/word/2010/wordprocessingShape" mc:Ignorable="w14 w15 w16se w16cid wp14">
   <w:body>
     <w:p>
       <w:pPr>
@@ -225,16 +225,15 @@
         <w:t>{{p include_docx_template('include_signature.docx'</w:t>
       </w:r>
       <w:r>
-        <w:t xml:space="preserve">, </w:t>
-      </w:r>
-      <w:r>
-        <w:t>certificate_of_service_type =”short”</w:t>
+        <w:t>, certificate_of_service_type =”short”</w:t>
       </w:r>
       <w:r>
         <w:t>)</w:t>
       </w:r>
-      <w:r>
-        <w:t>) }}</w:t>
+      <w:bookmarkStart w:id="0" w:name="_GoBack"/>
+      <w:bookmarkEnd w:id="0"/>
+      <w:r>
+        <w:t xml:space="preserve"> }}</w:t>
       </w:r>
     </w:p>
     <w:sectPr>
@@ -250,7 +249,7 @@
 </file>
 
 <file path=word/endnotes.xml><?xml version="1.0" encoding="utf-8"?>
-<w:endnotes xmlns:wpc="http://schemas.microsoft.com/office/word/2010/wordprocessingCanvas" xmlns:cx="http://schemas.microsoft.com/office/drawing/2014/chartex" xmlns:cx1="http://schemas.microsoft.com/office/drawing/2015/9/8/chartex" xmlns:cx2="http://schemas.microsoft.com/office/drawing/2015/10/21/chartex" xmlns:cx3="http://schemas.microsoft.com/office/drawing/2016/5/9/chartex" xmlns:cx4="http://schemas.microsoft.com/office/drawing/2016/5/10/chartex" xmlns:cx5="http://schemas.microsoft.com/office/drawing/2016/5/11/chartex" xmlns:cx6="http://schemas.microsoft.com/office/drawing/2016/5/12/chartex" xmlns:cx7="http://schemas.microsoft.com/office/drawing/2016/5/13/chartex" xmlns:cx8="http://schemas.microsoft.com/office/drawing/2016/5/14/chartex" xmlns:mc="http://schemas.openxmlformats.org/markup-compatibility/2006" xmlns:aink="http://schemas.microsoft.com/office/drawing/2016/ink" xmlns:am3d="http://schemas.microsoft.com/office/drawing/2017/model3d" xmlns:o="urn:schemas-microsoft-com:office:office" xmlns:oel="http://schemas.microsoft.com/office/2019/extlst" xmlns:r="http://schemas.openxmlformats.org/officeDocument/2006/relationships" xmlns:m="http://schemas.openxmlformats.org/officeDocument/2006/math" xmlns:v="urn:schemas-microsoft-com:vml" xmlns:wp14="http://schemas.microsoft.com/office/word/2010/wordprocessingDrawing" xmlns:wp="http://schemas.openxmlformats.org/drawingml/2006/wordprocessingDrawing" xmlns:w10="urn:schemas-microsoft-com:office:word" xmlns:w="http://schemas.openxmlformats.org/wordprocessingml/2006/main" xmlns:w14="http://schemas.microsoft.com/office/word/2010/wordml" xmlns:w15="http://schemas.microsoft.com/office/word/2012/wordml" xmlns:w16cex="http://schemas.microsoft.com/office/word/2018/wordml/cex" xmlns:w16cid="http://schemas.microsoft.com/office/word/2016/wordml/cid" xmlns:w16="http://schemas.microsoft.com/office/word/2018/wordml" xmlns:w16sdtdh="http://schemas.microsoft.com/office/word/2020/wordml/sdtdatahash" xmlns:w16se="http://schemas.microsoft.com/office/word/2015/wordml/symex" xmlns:wpg="http://schemas.microsoft.com/office/word/2010/wordprocessingGroup" xmlns:wpi="http://schemas.microsoft.com/office/word/2010/wordprocessingInk" xmlns:wne="http://schemas.microsoft.com/office/word/2006/wordml" xmlns:wps="http://schemas.microsoft.com/office/word/2010/wordprocessingShape" mc:Ignorable="w14 w15 w16se w16cid w16 w16cex w16sdtdh wp14">
+<w:endnotes xmlns:wpc="http://schemas.microsoft.com/office/word/2010/wordprocessingCanvas" xmlns:cx="http://schemas.microsoft.com/office/drawing/2014/chartex" xmlns:cx1="http://schemas.microsoft.com/office/drawing/2015/9/8/chartex" xmlns:cx2="http://schemas.microsoft.com/office/drawing/2015/10/21/chartex" xmlns:cx3="http://schemas.microsoft.com/office/drawing/2016/5/9/chartex" xmlns:cx4="http://schemas.microsoft.com/office/drawing/2016/5/10/chartex" xmlns:cx5="http://schemas.microsoft.com/office/drawing/2016/5/11/chartex" xmlns:cx6="http://schemas.microsoft.com/office/drawing/2016/5/12/chartex" xmlns:cx7="http://schemas.microsoft.com/office/drawing/2016/5/13/chartex" xmlns:cx8="http://schemas.microsoft.com/office/drawing/2016/5/14/chartex" xmlns:mc="http://schemas.openxmlformats.org/markup-compatibility/2006" xmlns:aink="http://schemas.microsoft.com/office/drawing/2016/ink" xmlns:am3d="http://schemas.microsoft.com/office/drawing/2017/model3d" xmlns:o="urn:schemas-microsoft-com:office:office" xmlns:r="http://schemas.openxmlformats.org/officeDocument/2006/relationships" xmlns:m="http://schemas.openxmlformats.org/officeDocument/2006/math" xmlns:v="urn:schemas-microsoft-com:vml" xmlns:wp14="http://schemas.microsoft.com/office/word/2010/wordprocessingDrawing" xmlns:wp="http://schemas.openxmlformats.org/drawingml/2006/wordprocessingDrawing" xmlns:w10="urn:schemas-microsoft-com:office:word" xmlns:w="http://schemas.openxmlformats.org/wordprocessingml/2006/main" xmlns:w14="http://schemas.microsoft.com/office/word/2010/wordml" xmlns:w15="http://schemas.microsoft.com/office/word/2012/wordml" xmlns:w16cid="http://schemas.microsoft.com/office/word/2016/wordml/cid" xmlns:w16se="http://schemas.microsoft.com/office/word/2015/wordml/symex" xmlns:wpg="http://schemas.microsoft.com/office/word/2010/wordprocessingGroup" xmlns:wpi="http://schemas.microsoft.com/office/word/2010/wordprocessingInk" xmlns:wne="http://schemas.microsoft.com/office/word/2006/wordml" xmlns:wps="http://schemas.microsoft.com/office/word/2010/wordprocessingShape" mc:Ignorable="w14 w15 w16se w16cid wp14">
   <w:endnote w:type="separator" w:id="-1">
     <w:p>
       <w:r>
@@ -272,7 +271,7 @@
 </file>
 
 <file path=word/footer1.xml><?xml version="1.0" encoding="utf-8"?>
-<w:ftr xmlns:wpc="http://schemas.microsoft.com/office/word/2010/wordprocessingCanvas" xmlns:cx="http://schemas.microsoft.com/office/drawing/2014/chartex" xmlns:cx1="http://schemas.microsoft.com/office/drawing/2015/9/8/chartex" xmlns:cx2="http://schemas.microsoft.com/office/drawing/2015/10/21/chartex" xmlns:cx3="http://schemas.microsoft.com/office/drawing/2016/5/9/chartex" xmlns:cx4="http://schemas.microsoft.com/office/drawing/2016/5/10/chartex" xmlns:cx5="http://schemas.microsoft.com/office/drawing/2016/5/11/chartex" xmlns:cx6="http://schemas.microsoft.com/office/drawing/2016/5/12/chartex" xmlns:cx7="http://schemas.microsoft.com/office/drawing/2016/5/13/chartex" xmlns:cx8="http://schemas.microsoft.com/office/drawing/2016/5/14/chartex" xmlns:mc="http://schemas.openxmlformats.org/markup-compatibility/2006" xmlns:aink="http://schemas.microsoft.com/office/drawing/2016/ink" xmlns:am3d="http://schemas.microsoft.com/office/drawing/2017/model3d" xmlns:o="urn:schemas-microsoft-com:office:office" xmlns:oel="http://schemas.microsoft.com/office/2019/extlst" xmlns:r="http://schemas.openxmlformats.org/officeDocument/2006/relationships" xmlns:m="http://schemas.openxmlformats.org/officeDocument/2006/math" xmlns:v="urn:schemas-microsoft-com:vml" xmlns:wp14="http://schemas.microsoft.com/office/word/2010/wordprocessingDrawing" xmlns:wp="http://schemas.openxmlformats.org/drawingml/2006/wordprocessingDrawing" xmlns:w10="urn:schemas-microsoft-com:office:word" xmlns:w="http://schemas.openxmlformats.org/wordprocessingml/2006/main" xmlns:w14="http://schemas.microsoft.com/office/word/2010/wordml" xmlns:w15="http://schemas.microsoft.com/office/word/2012/wordml" xmlns:w16cex="http://schemas.microsoft.com/office/word/2018/wordml/cex" xmlns:w16cid="http://schemas.microsoft.com/office/word/2016/wordml/cid" xmlns:w16="http://schemas.microsoft.com/office/word/2018/wordml" xmlns:w16sdtdh="http://schemas.microsoft.com/office/word/2020/wordml/sdtdatahash" xmlns:w16se="http://schemas.microsoft.com/office/word/2015/wordml/symex" xmlns:wpg="http://schemas.microsoft.com/office/word/2010/wordprocessingGroup" xmlns:wpi="http://schemas.microsoft.com/office/word/2010/wordprocessingInk" xmlns:wne="http://schemas.microsoft.com/office/word/2006/wordml" xmlns:wps="http://schemas.microsoft.com/office/word/2010/wordprocessingShape" mc:Ignorable="w14 w15 w16se w16cid w16 w16cex w16sdtdh wp14">
+<w:ftr xmlns:wpc="http://schemas.microsoft.com/office/word/2010/wordprocessingCanvas" xmlns:cx="http://schemas.microsoft.com/office/drawing/2014/chartex" xmlns:cx1="http://schemas.microsoft.com/office/drawing/2015/9/8/chartex" xmlns:cx2="http://schemas.microsoft.com/office/drawing/2015/10/21/chartex" xmlns:cx3="http://schemas.microsoft.com/office/drawing/2016/5/9/chartex" xmlns:cx4="http://schemas.microsoft.com/office/drawing/2016/5/10/chartex" xmlns:cx5="http://schemas.microsoft.com/office/drawing/2016/5/11/chartex" xmlns:cx6="http://schemas.microsoft.com/office/drawing/2016/5/12/chartex" xmlns:cx7="http://schemas.microsoft.com/office/drawing/2016/5/13/chartex" xmlns:cx8="http://schemas.microsoft.com/office/drawing/2016/5/14/chartex" xmlns:mc="http://schemas.openxmlformats.org/markup-compatibility/2006" xmlns:aink="http://schemas.microsoft.com/office/drawing/2016/ink" xmlns:am3d="http://schemas.microsoft.com/office/drawing/2017/model3d" xmlns:o="urn:schemas-microsoft-com:office:office" xmlns:r="http://schemas.openxmlformats.org/officeDocument/2006/relationships" xmlns:m="http://schemas.openxmlformats.org/officeDocument/2006/math" xmlns:v="urn:schemas-microsoft-com:vml" xmlns:wp14="http://schemas.microsoft.com/office/word/2010/wordprocessingDrawing" xmlns:wp="http://schemas.openxmlformats.org/drawingml/2006/wordprocessingDrawing" xmlns:w10="urn:schemas-microsoft-com:office:word" xmlns:w="http://schemas.openxmlformats.org/wordprocessingml/2006/main" xmlns:w14="http://schemas.microsoft.com/office/word/2010/wordml" xmlns:w15="http://schemas.microsoft.com/office/word/2012/wordml" xmlns:w16cid="http://schemas.microsoft.com/office/word/2016/wordml/cid" xmlns:w16se="http://schemas.microsoft.com/office/word/2015/wordml/symex" xmlns:wpg="http://schemas.microsoft.com/office/word/2010/wordprocessingGroup" xmlns:wpi="http://schemas.microsoft.com/office/word/2010/wordprocessingInk" xmlns:wne="http://schemas.microsoft.com/office/word/2006/wordml" xmlns:wps="http://schemas.microsoft.com/office/word/2010/wordprocessingShape" mc:Ignorable="w14 w15 w16se w16cid wp14">
   <w:p>
     <w:pPr>
       <w:pStyle w:val="Header"/>
@@ -408,7 +407,7 @@
 </file>
 
 <file path=word/footnotes.xml><?xml version="1.0" encoding="utf-8"?>
-<w:footnotes xmlns:wpc="http://schemas.microsoft.com/office/word/2010/wordprocessingCanvas" xmlns:cx="http://schemas.microsoft.com/office/drawing/2014/chartex" xmlns:cx1="http://schemas.microsoft.com/office/drawing/2015/9/8/chartex" xmlns:cx2="http://schemas.microsoft.com/office/drawing/2015/10/21/chartex" xmlns:cx3="http://schemas.microsoft.com/office/drawing/2016/5/9/chartex" xmlns:cx4="http://schemas.microsoft.com/office/drawing/2016/5/10/chartex" xmlns:cx5="http://schemas.microsoft.com/office/drawing/2016/5/11/chartex" xmlns:cx6="http://schemas.microsoft.com/office/drawing/2016/5/12/chartex" xmlns:cx7="http://schemas.microsoft.com/office/drawing/2016/5/13/chartex" xmlns:cx8="http://schemas.microsoft.com/office/drawing/2016/5/14/chartex" xmlns:mc="http://schemas.openxmlformats.org/markup-compatibility/2006" xmlns:aink="http://schemas.microsoft.com/office/drawing/2016/ink" xmlns:am3d="http://schemas.microsoft.com/office/drawing/2017/model3d" xmlns:o="urn:schemas-microsoft-com:office:office" xmlns:oel="http://schemas.microsoft.com/office/2019/extlst" xmlns:r="http://schemas.openxmlformats.org/officeDocument/2006/relationships" xmlns:m="http://schemas.openxmlformats.org/officeDocument/2006/math" xmlns:v="urn:schemas-microsoft-com:vml" xmlns:wp14="http://schemas.microsoft.com/office/word/2010/wordprocessingDrawing" xmlns:wp="http://schemas.openxmlformats.org/drawingml/2006/wordprocessingDrawing" xmlns:w10="urn:schemas-microsoft-com:office:word" xmlns:w="http://schemas.openxmlformats.org/wordprocessingml/2006/main" xmlns:w14="http://schemas.microsoft.com/office/word/2010/wordml" xmlns:w15="http://schemas.microsoft.com/office/word/2012/wordml" xmlns:w16cex="http://schemas.microsoft.com/office/word/2018/wordml/cex" xmlns:w16cid="http://schemas.microsoft.com/office/word/2016/wordml/cid" xmlns:w16="http://schemas.microsoft.com/office/word/2018/wordml" xmlns:w16sdtdh="http://schemas.microsoft.com/office/word/2020/wordml/sdtdatahash" xmlns:w16se="http://schemas.microsoft.com/office/word/2015/wordml/symex" xmlns:wpg="http://schemas.microsoft.com/office/word/2010/wordprocessingGroup" xmlns:wpi="http://schemas.microsoft.com/office/word/2010/wordprocessingInk" xmlns:wne="http://schemas.microsoft.com/office/word/2006/wordml" xmlns:wps="http://schemas.microsoft.com/office/word/2010/wordprocessingShape" mc:Ignorable="w14 w15 w16se w16cid w16 w16cex w16sdtdh wp14">
+<w:footnotes xmlns:wpc="http://schemas.microsoft.com/office/word/2010/wordprocessingCanvas" xmlns:cx="http://schemas.microsoft.com/office/drawing/2014/chartex" xmlns:cx1="http://schemas.microsoft.com/office/drawing/2015/9/8/chartex" xmlns:cx2="http://schemas.microsoft.com/office/drawing/2015/10/21/chartex" xmlns:cx3="http://schemas.microsoft.com/office/drawing/2016/5/9/chartex" xmlns:cx4="http://schemas.microsoft.com/office/drawing/2016/5/10/chartex" xmlns:cx5="http://schemas.microsoft.com/office/drawing/2016/5/11/chartex" xmlns:cx6="http://schemas.microsoft.com/office/drawing/2016/5/12/chartex" xmlns:cx7="http://schemas.microsoft.com/office/drawing/2016/5/13/chartex" xmlns:cx8="http://schemas.microsoft.com/office/drawing/2016/5/14/chartex" xmlns:mc="http://schemas.openxmlformats.org/markup-compatibility/2006" xmlns:aink="http://schemas.microsoft.com/office/drawing/2016/ink" xmlns:am3d="http://schemas.microsoft.com/office/drawing/2017/model3d" xmlns:o="urn:schemas-microsoft-com:office:office" xmlns:r="http://schemas.openxmlformats.org/officeDocument/2006/relationships" xmlns:m="http://schemas.openxmlformats.org/officeDocument/2006/math" xmlns:v="urn:schemas-microsoft-com:vml" xmlns:wp14="http://schemas.microsoft.com/office/word/2010/wordprocessingDrawing" xmlns:wp="http://schemas.openxmlformats.org/drawingml/2006/wordprocessingDrawing" xmlns:w10="urn:schemas-microsoft-com:office:word" xmlns:w="http://schemas.openxmlformats.org/wordprocessingml/2006/main" xmlns:w14="http://schemas.microsoft.com/office/word/2010/wordml" xmlns:w15="http://schemas.microsoft.com/office/word/2012/wordml" xmlns:w16cid="http://schemas.microsoft.com/office/word/2016/wordml/cid" xmlns:w16se="http://schemas.microsoft.com/office/word/2015/wordml/symex" xmlns:wpg="http://schemas.microsoft.com/office/word/2010/wordprocessingGroup" xmlns:wpi="http://schemas.microsoft.com/office/word/2010/wordprocessingInk" xmlns:wne="http://schemas.microsoft.com/office/word/2006/wordml" xmlns:wps="http://schemas.microsoft.com/office/word/2010/wordprocessingShape" mc:Ignorable="w14 w15 w16se w16cid wp14">
   <w:footnote w:type="separator" w:id="-1">
     <w:p>
       <w:r>
@@ -430,7 +429,7 @@
 </file>
 
 <file path=word/header1.xml><?xml version="1.0" encoding="utf-8"?>
-<w:hdr xmlns:wpc="http://schemas.microsoft.com/office/word/2010/wordprocessingCanvas" xmlns:cx="http://schemas.microsoft.com/office/drawing/2014/chartex" xmlns:cx1="http://schemas.microsoft.com/office/drawing/2015/9/8/chartex" xmlns:cx2="http://schemas.microsoft.com/office/drawing/2015/10/21/chartex" xmlns:cx3="http://schemas.microsoft.com/office/drawing/2016/5/9/chartex" xmlns:cx4="http://schemas.microsoft.com/office/drawing/2016/5/10/chartex" xmlns:cx5="http://schemas.microsoft.com/office/drawing/2016/5/11/chartex" xmlns:cx6="http://schemas.microsoft.com/office/drawing/2016/5/12/chartex" xmlns:cx7="http://schemas.microsoft.com/office/drawing/2016/5/13/chartex" xmlns:cx8="http://schemas.microsoft.com/office/drawing/2016/5/14/chartex" xmlns:mc="http://schemas.openxmlformats.org/markup-compatibility/2006" xmlns:aink="http://schemas.microsoft.com/office/drawing/2016/ink" xmlns:am3d="http://schemas.microsoft.com/office/drawing/2017/model3d" xmlns:o="urn:schemas-microsoft-com:office:office" xmlns:oel="http://schemas.microsoft.com/office/2019/extlst" xmlns:r="http://schemas.openxmlformats.org/officeDocument/2006/relationships" xmlns:m="http://schemas.openxmlformats.org/officeDocument/2006/math" xmlns:v="urn:schemas-microsoft-com:vml" xmlns:wp14="http://schemas.microsoft.com/office/word/2010/wordprocessingDrawing" xmlns:wp="http://schemas.openxmlformats.org/drawingml/2006/wordprocessingDrawing" xmlns:w10="urn:schemas-microsoft-com:office:word" xmlns:w="http://schemas.openxmlformats.org/wordprocessingml/2006/main" xmlns:w14="http://schemas.microsoft.com/office/word/2010/wordml" xmlns:w15="http://schemas.microsoft.com/office/word/2012/wordml" xmlns:w16cex="http://schemas.microsoft.com/office/word/2018/wordml/cex" xmlns:w16cid="http://schemas.microsoft.com/office/word/2016/wordml/cid" xmlns:w16="http://schemas.microsoft.com/office/word/2018/wordml" xmlns:w16sdtdh="http://schemas.microsoft.com/office/word/2020/wordml/sdtdatahash" xmlns:w16se="http://schemas.microsoft.com/office/word/2015/wordml/symex" xmlns:wpg="http://schemas.microsoft.com/office/word/2010/wordprocessingGroup" xmlns:wpi="http://schemas.microsoft.com/office/word/2010/wordprocessingInk" xmlns:wne="http://schemas.microsoft.com/office/word/2006/wordml" xmlns:wps="http://schemas.microsoft.com/office/word/2010/wordprocessingShape" mc:Ignorable="w14 w15 w16se w16cid w16 w16cex w16sdtdh wp14">
+<w:hdr xmlns:wpc="http://schemas.microsoft.com/office/word/2010/wordprocessingCanvas" xmlns:cx="http://schemas.microsoft.com/office/drawing/2014/chartex" xmlns:cx1="http://schemas.microsoft.com/office/drawing/2015/9/8/chartex" xmlns:cx2="http://schemas.microsoft.com/office/drawing/2015/10/21/chartex" xmlns:cx3="http://schemas.microsoft.com/office/drawing/2016/5/9/chartex" xmlns:cx4="http://schemas.microsoft.com/office/drawing/2016/5/10/chartex" xmlns:cx5="http://schemas.microsoft.com/office/drawing/2016/5/11/chartex" xmlns:cx6="http://schemas.microsoft.com/office/drawing/2016/5/12/chartex" xmlns:cx7="http://schemas.microsoft.com/office/drawing/2016/5/13/chartex" xmlns:cx8="http://schemas.microsoft.com/office/drawing/2016/5/14/chartex" xmlns:mc="http://schemas.openxmlformats.org/markup-compatibility/2006" xmlns:aink="http://schemas.microsoft.com/office/drawing/2016/ink" xmlns:am3d="http://schemas.microsoft.com/office/drawing/2017/model3d" xmlns:o="urn:schemas-microsoft-com:office:office" xmlns:r="http://schemas.openxmlformats.org/officeDocument/2006/relationships" xmlns:m="http://schemas.openxmlformats.org/officeDocument/2006/math" xmlns:v="urn:schemas-microsoft-com:vml" xmlns:wp14="http://schemas.microsoft.com/office/word/2010/wordprocessingDrawing" xmlns:wp="http://schemas.openxmlformats.org/drawingml/2006/wordprocessingDrawing" xmlns:w10="urn:schemas-microsoft-com:office:word" xmlns:w="http://schemas.openxmlformats.org/wordprocessingml/2006/main" xmlns:w14="http://schemas.microsoft.com/office/word/2010/wordml" xmlns:w15="http://schemas.microsoft.com/office/word/2012/wordml" xmlns:w16cid="http://schemas.microsoft.com/office/word/2016/wordml/cid" xmlns:w16se="http://schemas.microsoft.com/office/word/2015/wordml/symex" xmlns:wpg="http://schemas.microsoft.com/office/word/2010/wordprocessingGroup" xmlns:wpi="http://schemas.microsoft.com/office/word/2010/wordprocessingInk" xmlns:wne="http://schemas.microsoft.com/office/word/2006/wordml" xmlns:wps="http://schemas.microsoft.com/office/word/2010/wordprocessingShape" mc:Ignorable="w14 w15 w16se w16cid wp14">
   <w:p>
     <w:pPr>
       <w:widowControl/>
@@ -512,7 +511,7 @@
 </file>
 
 <file path=word/numbering.xml><?xml version="1.0" encoding="utf-8"?>
-<w:numbering xmlns:wpc="http://schemas.microsoft.com/office/word/2010/wordprocessingCanvas" xmlns:cx="http://schemas.microsoft.com/office/drawing/2014/chartex" xmlns:cx1="http://schemas.microsoft.com/office/drawing/2015/9/8/chartex" xmlns:cx2="http://schemas.microsoft.com/office/drawing/2015/10/21/chartex" xmlns:cx3="http://schemas.microsoft.com/office/drawing/2016/5/9/chartex" xmlns:cx4="http://schemas.microsoft.com/office/drawing/2016/5/10/chartex" xmlns:cx5="http://schemas.microsoft.com/office/drawing/2016/5/11/chartex" xmlns:cx6="http://schemas.microsoft.com/office/drawing/2016/5/12/chartex" xmlns:cx7="http://schemas.microsoft.com/office/drawing/2016/5/13/chartex" xmlns:cx8="http://schemas.microsoft.com/office/drawing/2016/5/14/chartex" xmlns:mc="http://schemas.openxmlformats.org/markup-compatibility/2006" xmlns:aink="http://schemas.microsoft.com/office/drawing/2016/ink" xmlns:am3d="http://schemas.microsoft.com/office/drawing/2017/model3d" xmlns:o="urn:schemas-microsoft-com:office:office" xmlns:oel="http://schemas.microsoft.com/office/2019/extlst" xmlns:r="http://schemas.openxmlformats.org/officeDocument/2006/relationships" xmlns:m="http://schemas.openxmlformats.org/officeDocument/2006/math" xmlns:v="urn:schemas-microsoft-com:vml" xmlns:wp14="http://schemas.microsoft.com/office/word/2010/wordprocessingDrawing" xmlns:wp="http://schemas.openxmlformats.org/drawingml/2006/wordprocessingDrawing" xmlns:w10="urn:schemas-microsoft-com:office:word" xmlns:w="http://schemas.openxmlformats.org/wordprocessingml/2006/main" xmlns:w14="http://schemas.microsoft.com/office/word/2010/wordml" xmlns:w15="http://schemas.microsoft.com/office/word/2012/wordml" xmlns:w16cex="http://schemas.microsoft.com/office/word/2018/wordml/cex" xmlns:w16cid="http://schemas.microsoft.com/office/word/2016/wordml/cid" xmlns:w16="http://schemas.microsoft.com/office/word/2018/wordml" xmlns:w16sdtdh="http://schemas.microsoft.com/office/word/2020/wordml/sdtdatahash" xmlns:w16se="http://schemas.microsoft.com/office/word/2015/wordml/symex" xmlns:wpg="http://schemas.microsoft.com/office/word/2010/wordprocessingGroup" xmlns:wpi="http://schemas.microsoft.com/office/word/2010/wordprocessingInk" xmlns:wne="http://schemas.microsoft.com/office/word/2006/wordml" xmlns:wps="http://schemas.microsoft.com/office/word/2010/wordprocessingShape" mc:Ignorable="w14 w15 w16se w16cid w16 w16cex w16sdtdh wp14">
+<w:numbering xmlns:wpc="http://schemas.microsoft.com/office/word/2010/wordprocessingCanvas" xmlns:cx="http://schemas.microsoft.com/office/drawing/2014/chartex" xmlns:cx1="http://schemas.microsoft.com/office/drawing/2015/9/8/chartex" xmlns:cx2="http://schemas.microsoft.com/office/drawing/2015/10/21/chartex" xmlns:cx3="http://schemas.microsoft.com/office/drawing/2016/5/9/chartex" xmlns:cx4="http://schemas.microsoft.com/office/drawing/2016/5/10/chartex" xmlns:cx5="http://schemas.microsoft.com/office/drawing/2016/5/11/chartex" xmlns:cx6="http://schemas.microsoft.com/office/drawing/2016/5/12/chartex" xmlns:cx7="http://schemas.microsoft.com/office/drawing/2016/5/13/chartex" xmlns:cx8="http://schemas.microsoft.com/office/drawing/2016/5/14/chartex" xmlns:mc="http://schemas.openxmlformats.org/markup-compatibility/2006" xmlns:aink="http://schemas.microsoft.com/office/drawing/2016/ink" xmlns:am3d="http://schemas.microsoft.com/office/drawing/2017/model3d" xmlns:o="urn:schemas-microsoft-com:office:office" xmlns:r="http://schemas.openxmlformats.org/officeDocument/2006/relationships" xmlns:m="http://schemas.openxmlformats.org/officeDocument/2006/math" xmlns:v="urn:schemas-microsoft-com:vml" xmlns:wp14="http://schemas.microsoft.com/office/word/2010/wordprocessingDrawing" xmlns:wp="http://schemas.openxmlformats.org/drawingml/2006/wordprocessingDrawing" xmlns:w10="urn:schemas-microsoft-com:office:word" xmlns:w="http://schemas.openxmlformats.org/wordprocessingml/2006/main" xmlns:w14="http://schemas.microsoft.com/office/word/2010/wordml" xmlns:w15="http://schemas.microsoft.com/office/word/2012/wordml" xmlns:w16cid="http://schemas.microsoft.com/office/word/2016/wordml/cid" xmlns:w16se="http://schemas.microsoft.com/office/word/2015/wordml/symex" xmlns:wpg="http://schemas.microsoft.com/office/word/2010/wordprocessingGroup" xmlns:wpi="http://schemas.microsoft.com/office/word/2010/wordprocessingInk" xmlns:wne="http://schemas.microsoft.com/office/word/2006/wordml" xmlns:wps="http://schemas.microsoft.com/office/word/2010/wordprocessingShape" mc:Ignorable="w14 w15 w16se w16cid wp14">
   <w:abstractNum w:abstractNumId="0" w15:restartNumberingAfterBreak="0">
     <w:nsid w:val="FFFFFF7F"/>
     <w:multiLevelType w:val="singleLevel"/>
@@ -2894,13 +2893,13 @@
     <w:tmpl w:val="B0DEEACC"/>
     <w:numStyleLink w:val="CurrentList1"/>
   </w:abstractNum>
-  <w:num w:numId="1" w16cid:durableId="948050632">
+  <w:num w:numId="1">
     <w:abstractNumId w:val="7"/>
   </w:num>
-  <w:num w:numId="2" w16cid:durableId="321086391">
+  <w:num w:numId="2">
     <w:abstractNumId w:val="1"/>
   </w:num>
-  <w:num w:numId="3" w16cid:durableId="1097143389">
+  <w:num w:numId="3">
     <w:abstractNumId w:val="2"/>
     <w:lvlOverride w:ilvl="0">
       <w:startOverride w:val="1"/>
@@ -2930,7 +2929,7 @@
       <w:startOverride w:val="1"/>
     </w:lvlOverride>
   </w:num>
-  <w:num w:numId="4" w16cid:durableId="507868702">
+  <w:num w:numId="4">
     <w:abstractNumId w:val="2"/>
     <w:lvlOverride w:ilvl="0">
       <w:startOverride w:val="1"/>
@@ -2960,7 +2959,7 @@
       <w:startOverride w:val="1"/>
     </w:lvlOverride>
   </w:num>
-  <w:num w:numId="5" w16cid:durableId="1944218672">
+  <w:num w:numId="5">
     <w:abstractNumId w:val="2"/>
     <w:lvlOverride w:ilvl="0">
       <w:startOverride w:val="1"/>
@@ -2990,10 +2989,10 @@
       <w:startOverride w:val="1"/>
     </w:lvlOverride>
   </w:num>
-  <w:num w:numId="6" w16cid:durableId="781218856">
+  <w:num w:numId="6">
     <w:abstractNumId w:val="18"/>
   </w:num>
-  <w:num w:numId="7" w16cid:durableId="836306481">
+  <w:num w:numId="7">
     <w:abstractNumId w:val="1"/>
     <w:lvlOverride w:ilvl="0">
       <w:startOverride w:val="1"/>
@@ -3023,10 +3022,10 @@
       <w:startOverride w:val="1"/>
     </w:lvlOverride>
   </w:num>
-  <w:num w:numId="8" w16cid:durableId="926183845">
+  <w:num w:numId="8">
     <w:abstractNumId w:val="2"/>
   </w:num>
-  <w:num w:numId="9" w16cid:durableId="1716540289">
+  <w:num w:numId="9">
     <w:abstractNumId w:val="2"/>
     <w:lvlOverride w:ilvl="0">
       <w:startOverride w:val="1"/>
@@ -3056,79 +3055,79 @@
       <w:startOverride w:val="1"/>
     </w:lvlOverride>
   </w:num>
-  <w:num w:numId="10" w16cid:durableId="1166507260">
+  <w:num w:numId="10">
     <w:abstractNumId w:val="25"/>
   </w:num>
-  <w:num w:numId="11" w16cid:durableId="1500998708">
+  <w:num w:numId="11">
     <w:abstractNumId w:val="32"/>
   </w:num>
-  <w:num w:numId="12" w16cid:durableId="1228952597">
+  <w:num w:numId="12">
     <w:abstractNumId w:val="27"/>
   </w:num>
-  <w:num w:numId="13" w16cid:durableId="135222972">
+  <w:num w:numId="13">
     <w:abstractNumId w:val="20"/>
   </w:num>
-  <w:num w:numId="14" w16cid:durableId="710034536">
+  <w:num w:numId="14">
     <w:abstractNumId w:val="10"/>
   </w:num>
-  <w:num w:numId="15" w16cid:durableId="1371687238">
+  <w:num w:numId="15">
     <w:abstractNumId w:val="0"/>
   </w:num>
-  <w:num w:numId="16" w16cid:durableId="1172185378">
+  <w:num w:numId="16">
     <w:abstractNumId w:val="12"/>
   </w:num>
-  <w:num w:numId="17" w16cid:durableId="1567572466">
+  <w:num w:numId="17">
     <w:abstractNumId w:val="19"/>
   </w:num>
-  <w:num w:numId="18" w16cid:durableId="122429607">
+  <w:num w:numId="18">
     <w:abstractNumId w:val="22"/>
   </w:num>
-  <w:num w:numId="19" w16cid:durableId="763914387">
+  <w:num w:numId="19">
     <w:abstractNumId w:val="4"/>
   </w:num>
-  <w:num w:numId="20" w16cid:durableId="1171603849">
+  <w:num w:numId="20">
     <w:abstractNumId w:val="26"/>
   </w:num>
-  <w:num w:numId="21" w16cid:durableId="1049455554">
+  <w:num w:numId="21">
     <w:abstractNumId w:val="6"/>
   </w:num>
-  <w:num w:numId="22" w16cid:durableId="1053312419">
+  <w:num w:numId="22">
     <w:abstractNumId w:val="14"/>
   </w:num>
-  <w:num w:numId="23" w16cid:durableId="1818957327">
+  <w:num w:numId="23">
     <w:abstractNumId w:val="31"/>
   </w:num>
-  <w:num w:numId="24" w16cid:durableId="576746207">
+  <w:num w:numId="24">
     <w:abstractNumId w:val="5"/>
   </w:num>
-  <w:num w:numId="25" w16cid:durableId="1759866887">
+  <w:num w:numId="25">
     <w:abstractNumId w:val="8"/>
   </w:num>
-  <w:num w:numId="26" w16cid:durableId="408238281">
+  <w:num w:numId="26">
     <w:abstractNumId w:val="29"/>
   </w:num>
-  <w:num w:numId="27" w16cid:durableId="1050879974">
+  <w:num w:numId="27">
     <w:abstractNumId w:val="16"/>
   </w:num>
-  <w:num w:numId="28" w16cid:durableId="1165897948">
+  <w:num w:numId="28">
     <w:abstractNumId w:val="21"/>
   </w:num>
-  <w:num w:numId="29" w16cid:durableId="1027368364">
+  <w:num w:numId="29">
     <w:abstractNumId w:val="28"/>
   </w:num>
-  <w:num w:numId="30" w16cid:durableId="1432778030">
+  <w:num w:numId="30">
     <w:abstractNumId w:val="17"/>
   </w:num>
-  <w:num w:numId="31" w16cid:durableId="258032031">
+  <w:num w:numId="31">
     <w:abstractNumId w:val="24"/>
   </w:num>
-  <w:num w:numId="32" w16cid:durableId="1127359707">
+  <w:num w:numId="32">
     <w:abstractNumId w:val="13"/>
   </w:num>
-  <w:num w:numId="33" w16cid:durableId="1363898941">
+  <w:num w:numId="33">
     <w:abstractNumId w:val="15"/>
   </w:num>
-  <w:num w:numId="34" w16cid:durableId="567693688">
+  <w:num w:numId="34">
     <w:abstractNumId w:val="1"/>
     <w:lvlOverride w:ilvl="0">
       <w:startOverride w:val="1"/>
@@ -3158,10 +3157,10 @@
       <w:startOverride w:val="1"/>
     </w:lvlOverride>
   </w:num>
-  <w:num w:numId="35" w16cid:durableId="1236009648">
+  <w:num w:numId="35">
     <w:abstractNumId w:val="11"/>
   </w:num>
-  <w:num w:numId="36" w16cid:durableId="1991253707">
+  <w:num w:numId="36">
     <w:abstractNumId w:val="15"/>
     <w:lvlOverride w:ilvl="0">
       <w:startOverride w:val="68"/>
@@ -3191,23 +3190,23 @@
       <w:startOverride w:val="1"/>
     </w:lvlOverride>
   </w:num>
-  <w:num w:numId="37" w16cid:durableId="870336278">
+  <w:num w:numId="37">
     <w:abstractNumId w:val="30"/>
   </w:num>
-  <w:num w:numId="38" w16cid:durableId="1905795444">
+  <w:num w:numId="38">
     <w:abstractNumId w:val="23"/>
   </w:num>
-  <w:num w:numId="39" w16cid:durableId="553926306">
+  <w:num w:numId="39">
     <w:abstractNumId w:val="9"/>
   </w:num>
-  <w:num w:numId="40" w16cid:durableId="223882334">
+  <w:num w:numId="40">
     <w:abstractNumId w:val="3"/>
   </w:num>
 </w:numbering>
 </file>
 
 <file path=word/styles.xml><?xml version="1.0" encoding="utf-8"?>
-<w:styles xmlns:mc="http://schemas.openxmlformats.org/markup-compatibility/2006" xmlns:r="http://schemas.openxmlformats.org/officeDocument/2006/relationships" xmlns:w="http://schemas.openxmlformats.org/wordprocessingml/2006/main" xmlns:w14="http://schemas.microsoft.com/office/word/2010/wordml" xmlns:w15="http://schemas.microsoft.com/office/word/2012/wordml" xmlns:w16cex="http://schemas.microsoft.com/office/word/2018/wordml/cex" xmlns:w16cid="http://schemas.microsoft.com/office/word/2016/wordml/cid" xmlns:w16="http://schemas.microsoft.com/office/word/2018/wordml" xmlns:w16sdtdh="http://schemas.microsoft.com/office/word/2020/wordml/sdtdatahash" xmlns:w16se="http://schemas.microsoft.com/office/word/2015/wordml/symex" mc:Ignorable="w14 w15 w16se w16cid w16 w16cex w16sdtdh">
+<w:styles xmlns:mc="http://schemas.openxmlformats.org/markup-compatibility/2006" xmlns:r="http://schemas.openxmlformats.org/officeDocument/2006/relationships" xmlns:w="http://schemas.openxmlformats.org/wordprocessingml/2006/main" xmlns:w14="http://schemas.microsoft.com/office/word/2010/wordml" xmlns:w15="http://schemas.microsoft.com/office/word/2012/wordml" xmlns:w16cid="http://schemas.microsoft.com/office/word/2016/wordml/cid" xmlns:w16se="http://schemas.microsoft.com/office/word/2015/wordml/symex" mc:Ignorable="w14 w15 w16se w16cid">
   <w:docDefaults>
     <w:rPrDefault>
       <w:rPr>
@@ -3219,7 +3218,7 @@
     </w:rPrDefault>
     <w:pPrDefault/>
   </w:docDefaults>
-  <w:latentStyles w:defLockedState="0" w:defUIPriority="99" w:defSemiHidden="0" w:defUnhideWhenUsed="0" w:defQFormat="0" w:count="376">
+  <w:latentStyles w:defLockedState="0" w:defUIPriority="99" w:defSemiHidden="0" w:defUnhideWhenUsed="0" w:defQFormat="0" w:count="375">
     <w:lsdException w:name="Normal" w:uiPriority="0" w:qFormat="1"/>
     <w:lsdException w:name="heading 1" w:uiPriority="0" w:qFormat="1"/>
     <w:lsdException w:name="heading 2" w:semiHidden="1" w:uiPriority="0" w:unhideWhenUsed="1" w:qFormat="1"/>
@@ -3595,7 +3594,6 @@
     <w:lsdException w:name="Smart Hyperlink" w:semiHidden="1" w:unhideWhenUsed="1"/>
     <w:lsdException w:name="Hashtag" w:semiHidden="1" w:unhideWhenUsed="1"/>
     <w:lsdException w:name="Unresolved Mention" w:semiHidden="1" w:unhideWhenUsed="1"/>
-    <w:lsdException w:name="Smart Link" w:semiHidden="1" w:unhideWhenUsed="1"/>
   </w:latentStyles>
   <w:style w:type="paragraph" w:default="1" w:styleId="Normal">
     <w:name w:val="Normal"/>
@@ -4978,7 +4976,7 @@
 </file>
 
 <file path=customXml/itemProps1.xml><?xml version="1.0" encoding="utf-8"?>
-<ds:datastoreItem xmlns:ds="http://schemas.openxmlformats.org/officeDocument/2006/customXml" ds:itemID="{2D450D8E-DC28-48A2-9488-85725C8280A3}">
+<ds:datastoreItem xmlns:ds="http://schemas.openxmlformats.org/officeDocument/2006/customXml" ds:itemID="{FED8ADCD-FCB4-46BC-AB02-2DB0D54E05D8}">
   <ds:schemaRefs>
     <ds:schemaRef ds:uri="http://schemas.openxmlformats.org/officeDocument/2006/bibliography"/>
   </ds:schemaRefs>

</xml_diff>